<commit_message>
Excess File Purge Attempt and No error in console
</commit_message>
<xml_diff>
--- a/Assignment 7/Assignment 7.docx
+++ b/Assignment 7/Assignment 7.docx
@@ -10,7 +10,13 @@
         <w:t>transportation information</w:t>
       </w:r>
       <w:r>
-        <w:t xml:space="preserve">. It is contains a slider and it is a </w:t>
+        <w:t>. It is contains a slider</w:t>
+      </w:r>
+      <w:r>
+        <w:t>, some clickable buttons</w:t>
+      </w:r>
+      <w:r>
+        <w:t xml:space="preserve"> and it is a </w:t>
       </w:r>
       <w:r>
         <w:t>scroller</w:t>
@@ -123,7 +129,7 @@
         </w:numPr>
       </w:pPr>
       <w:r>
-        <w:t>Pretty Photo</w:t>
+        <w:t>Easy Pie Chart</w:t>
       </w:r>
     </w:p>
     <w:p>
@@ -140,6 +146,9 @@
       <w:r>
         <w:t>It made the effect I was looking for faster</w:t>
       </w:r>
+      <w:r>
+        <w:t xml:space="preserve"> (despite being unconventional)</w:t>
+      </w:r>
     </w:p>
     <w:p>
       <w:pPr>
@@ -168,55 +177,286 @@
         <w:t xml:space="preserve">What it adds: </w:t>
       </w:r>
       <w:r>
-        <w:t>I chose it because it helps make the parallax effect on images</w:t>
-      </w:r>
-    </w:p>
-    <w:p>
-      <w:pPr>
-        <w:pStyle w:val="ListParagraph"/>
-        <w:numPr>
-          <w:ilvl w:val="0"/>
-          <w:numId w:val="1"/>
-        </w:numPr>
-      </w:pPr>
-      <w:r>
-        <w:t>Owl Carousel</w:t>
-      </w:r>
-    </w:p>
-    <w:p>
-      <w:pPr>
-        <w:pStyle w:val="ListParagraph"/>
-        <w:numPr>
-          <w:ilvl w:val="1"/>
-          <w:numId w:val="1"/>
-        </w:numPr>
-      </w:pPr>
-      <w:r>
-        <w:t xml:space="preserve">Why: </w:t>
-      </w:r>
-      <w:r>
-        <w:t xml:space="preserve">It was the easiest way to implement the </w:t>
-      </w:r>
-      <w:r>
-        <w:t>scrolling webpage that I found</w:t>
-      </w:r>
-    </w:p>
-    <w:p>
-      <w:pPr>
-        <w:pStyle w:val="ListParagraph"/>
-        <w:numPr>
-          <w:ilvl w:val="1"/>
-          <w:numId w:val="1"/>
-        </w:numPr>
-      </w:pPr>
-      <w:r>
-        <w:t xml:space="preserve">How: </w:t>
-      </w:r>
-      <w:r>
-        <w:t>Attached js file</w:t>
+        <w:t xml:space="preserve">I chose it because it helps make the </w:t>
+      </w:r>
+      <w:r>
+        <w:t>bar</w:t>
+      </w:r>
+      <w:r>
+        <w:t xml:space="preserve"> </w:t>
       </w:r>
       <w:bookmarkStart w:id="0" w:name="_GoBack"/>
       <w:bookmarkEnd w:id="0"/>
+      <w:r>
+        <w:t>chart for the tribe population</w:t>
+      </w:r>
+    </w:p>
+    <w:p>
+      <w:pPr>
+        <w:pStyle w:val="ListParagraph"/>
+        <w:numPr>
+          <w:ilvl w:val="0"/>
+          <w:numId w:val="1"/>
+        </w:numPr>
+      </w:pPr>
+      <w:r>
+        <w:t>Owl Carousel</w:t>
+      </w:r>
+    </w:p>
+    <w:p>
+      <w:pPr>
+        <w:pStyle w:val="ListParagraph"/>
+        <w:numPr>
+          <w:ilvl w:val="1"/>
+          <w:numId w:val="1"/>
+        </w:numPr>
+      </w:pPr>
+      <w:r>
+        <w:t xml:space="preserve">Why: </w:t>
+      </w:r>
+      <w:r>
+        <w:t xml:space="preserve">It was the easiest way to implement the </w:t>
+      </w:r>
+      <w:r>
+        <w:t>scrolling webpage that I found</w:t>
+      </w:r>
+    </w:p>
+    <w:p>
+      <w:pPr>
+        <w:pStyle w:val="ListParagraph"/>
+        <w:numPr>
+          <w:ilvl w:val="1"/>
+          <w:numId w:val="1"/>
+        </w:numPr>
+      </w:pPr>
+      <w:r>
+        <w:t xml:space="preserve">How: </w:t>
+      </w:r>
+      <w:r>
+        <w:t>Attached js file</w:t>
+      </w:r>
+    </w:p>
+    <w:p>
+      <w:pPr>
+        <w:pStyle w:val="ListParagraph"/>
+        <w:numPr>
+          <w:ilvl w:val="1"/>
+          <w:numId w:val="1"/>
+        </w:numPr>
+      </w:pPr>
+      <w:r>
+        <w:t xml:space="preserve">What it adds: </w:t>
+      </w:r>
+      <w:r>
+        <w:t>It adds the smooth transition among “pages” on the site</w:t>
+      </w:r>
+    </w:p>
+    <w:p>
+      <w:pPr>
+        <w:pStyle w:val="ListParagraph"/>
+        <w:numPr>
+          <w:ilvl w:val="0"/>
+          <w:numId w:val="1"/>
+        </w:numPr>
+      </w:pPr>
+      <w:r>
+        <w:t>Bootstrap</w:t>
+      </w:r>
+    </w:p>
+    <w:p>
+      <w:pPr>
+        <w:pStyle w:val="ListParagraph"/>
+        <w:numPr>
+          <w:ilvl w:val="1"/>
+          <w:numId w:val="1"/>
+        </w:numPr>
+      </w:pPr>
+      <w:r>
+        <w:t>Why: It helps make the page responsive</w:t>
+      </w:r>
+    </w:p>
+    <w:p>
+      <w:pPr>
+        <w:pStyle w:val="ListParagraph"/>
+        <w:numPr>
+          <w:ilvl w:val="1"/>
+          <w:numId w:val="1"/>
+        </w:numPr>
+      </w:pPr>
+      <w:r>
+        <w:t>How: Attached js and css files</w:t>
+      </w:r>
+    </w:p>
+    <w:p>
+      <w:pPr>
+        <w:pStyle w:val="ListParagraph"/>
+        <w:numPr>
+          <w:ilvl w:val="1"/>
+          <w:numId w:val="1"/>
+        </w:numPr>
+      </w:pPr>
+      <w:r>
+        <w:t xml:space="preserve">What it adds: </w:t>
+      </w:r>
+      <w:r>
+        <w:t>Makes the page responsive, helps with designing things (instead of css from scratch)</w:t>
+      </w:r>
+    </w:p>
+    <w:p>
+      <w:pPr>
+        <w:pStyle w:val="ListParagraph"/>
+        <w:numPr>
+          <w:ilvl w:val="0"/>
+          <w:numId w:val="1"/>
+        </w:numPr>
+      </w:pPr>
+      <w:r>
+        <w:t>Scroll Reveal</w:t>
+      </w:r>
+    </w:p>
+    <w:p>
+      <w:pPr>
+        <w:pStyle w:val="ListParagraph"/>
+        <w:numPr>
+          <w:ilvl w:val="1"/>
+          <w:numId w:val="1"/>
+        </w:numPr>
+      </w:pPr>
+      <w:r>
+        <w:t xml:space="preserve">Why: Adds </w:t>
+      </w:r>
+      <w:r>
+        <w:t>different feel to the page</w:t>
+      </w:r>
+    </w:p>
+    <w:p>
+      <w:pPr>
+        <w:pStyle w:val="ListParagraph"/>
+        <w:numPr>
+          <w:ilvl w:val="1"/>
+          <w:numId w:val="1"/>
+        </w:numPr>
+      </w:pPr>
+      <w:r>
+        <w:t>How: attached js file</w:t>
+      </w:r>
+    </w:p>
+    <w:p>
+      <w:pPr>
+        <w:pStyle w:val="ListParagraph"/>
+        <w:numPr>
+          <w:ilvl w:val="1"/>
+          <w:numId w:val="1"/>
+        </w:numPr>
+      </w:pPr>
+      <w:r>
+        <w:t>What it adds: Slowly reveals parts of the page with scrolling</w:t>
+      </w:r>
+    </w:p>
+    <w:p>
+      <w:pPr>
+        <w:pStyle w:val="ListParagraph"/>
+        <w:numPr>
+          <w:ilvl w:val="0"/>
+          <w:numId w:val="1"/>
+        </w:numPr>
+      </w:pPr>
+      <w:r>
+        <w:t>Awesome Font/Icon:</w:t>
+      </w:r>
+    </w:p>
+    <w:p>
+      <w:pPr>
+        <w:pStyle w:val="ListParagraph"/>
+        <w:numPr>
+          <w:ilvl w:val="1"/>
+          <w:numId w:val="1"/>
+        </w:numPr>
+      </w:pPr>
+      <w:r>
+        <w:t>Why: Easy access to icons</w:t>
+      </w:r>
+    </w:p>
+    <w:p>
+      <w:pPr>
+        <w:pStyle w:val="ListParagraph"/>
+        <w:numPr>
+          <w:ilvl w:val="1"/>
+          <w:numId w:val="1"/>
+        </w:numPr>
+      </w:pPr>
+      <w:r>
+        <w:t>How: attached css file and font file</w:t>
+      </w:r>
+    </w:p>
+    <w:p>
+      <w:pPr>
+        <w:pStyle w:val="ListParagraph"/>
+        <w:numPr>
+          <w:ilvl w:val="1"/>
+          <w:numId w:val="1"/>
+        </w:numPr>
+      </w:pPr>
+      <w:r>
+        <w:t xml:space="preserve">What is adds: Adds icons to the page that can easily be accessed by applying a class </w:t>
+      </w:r>
+    </w:p>
+    <w:p>
+      <w:pPr>
+        <w:pStyle w:val="ListParagraph"/>
+        <w:numPr>
+          <w:ilvl w:val="0"/>
+          <w:numId w:val="1"/>
+        </w:numPr>
+      </w:pPr>
+      <w:r>
+        <w:t>Knight Lab slider:</w:t>
+      </w:r>
+    </w:p>
+    <w:p>
+      <w:pPr>
+        <w:pStyle w:val="ListParagraph"/>
+        <w:numPr>
+          <w:ilvl w:val="1"/>
+          <w:numId w:val="1"/>
+        </w:numPr>
+      </w:pPr>
+      <w:r>
+        <w:t xml:space="preserve">Why: </w:t>
+      </w:r>
+      <w:r>
+        <w:t>Easy way to create a timeline</w:t>
+      </w:r>
+    </w:p>
+    <w:p>
+      <w:pPr>
+        <w:pStyle w:val="ListParagraph"/>
+        <w:numPr>
+          <w:ilvl w:val="1"/>
+          <w:numId w:val="1"/>
+        </w:numPr>
+      </w:pPr>
+      <w:r>
+        <w:t>How: Embedded frame with google spreadsheets</w:t>
+      </w:r>
+    </w:p>
+    <w:p>
+      <w:pPr>
+        <w:pStyle w:val="ListParagraph"/>
+        <w:numPr>
+          <w:ilvl w:val="1"/>
+          <w:numId w:val="1"/>
+        </w:numPr>
+      </w:pPr>
+      <w:r>
+        <w:t>What it adds: A nice timeline of the history of Nigeria</w:t>
+      </w:r>
+    </w:p>
+    <w:p>
+      <w:pPr>
+        <w:pStyle w:val="ListParagraph"/>
+        <w:ind w:left="1440"/>
+      </w:pPr>
     </w:p>
     <w:p>
       <w:r>
@@ -225,6 +465,7 @@
     </w:p>
     <w:p>
       <w:r>
+        <w:lastRenderedPageBreak/>
         <w:t>I removed</w:t>
       </w:r>
       <w:r>

</xml_diff>

<commit_message>
Update File to include parts
</commit_message>
<xml_diff>
--- a/Assignment 7/Assignment 7.docx
+++ b/Assignment 7/Assignment 7.docx
@@ -3,6 +3,19 @@
 <w:document xmlns:wpc="http://schemas.microsoft.com/office/word/2010/wordprocessingCanvas" xmlns:mc="http://schemas.openxmlformats.org/markup-compatibility/2006" xmlns:o="urn:schemas-microsoft-com:office:office" xmlns:r="http://schemas.openxmlformats.org/officeDocument/2006/relationships" xmlns:m="http://schemas.openxmlformats.org/officeDocument/2006/math" xmlns:v="urn:schemas-microsoft-com:vml" xmlns:wp14="http://schemas.microsoft.com/office/word/2010/wordprocessingDrawing" xmlns:wp="http://schemas.openxmlformats.org/drawingml/2006/wordprocessingDrawing" xmlns:w10="urn:schemas-microsoft-com:office:word" xmlns:w="http://schemas.openxmlformats.org/wordprocessingml/2006/main" xmlns:w14="http://schemas.microsoft.com/office/word/2010/wordml" xmlns:w15="http://schemas.microsoft.com/office/word/2012/wordml" xmlns:wpg="http://schemas.microsoft.com/office/word/2010/wordprocessingGroup" xmlns:wpi="http://schemas.microsoft.com/office/word/2010/wordprocessingInk" xmlns:wne="http://schemas.microsoft.com/office/word/2006/wordml" xmlns:wps="http://schemas.microsoft.com/office/word/2010/wordprocessingShape" mc:Ignorable="w14 w15 wp14">
   <w:body>
     <w:p>
+      <w:pPr>
+        <w:rPr>
+          <w:sz w:val="24"/>
+        </w:rPr>
+      </w:pPr>
+      <w:r>
+        <w:rPr>
+          <w:sz w:val="24"/>
+        </w:rPr>
+        <w:t>Part 1</w:t>
+      </w:r>
+    </w:p>
+    <w:p>
       <w:r>
         <w:t xml:space="preserve">My Website’s purpose is to educate people about Nigeria. It includes information about the culture and history of Nigeria while also including some fun facts that may not be well known. The audience for this are people interested in learning a little about the country (not necessarily tourists); it does not contain top sights to see or </w:t>
       </w:r>
@@ -19,7 +32,7 @@
         <w:t xml:space="preserve"> and it is a </w:t>
       </w:r>
       <w:r>
-        <w:t>scroller</w:t>
+        <w:t>scrolling</w:t>
       </w:r>
       <w:r>
         <w:t xml:space="preserve"> page</w:t>
@@ -31,11 +44,23 @@
         <w:t>.</w:t>
       </w:r>
     </w:p>
-    <w:p/>
-    <w:p>
+    <w:p>
+      <w:pPr>
+        <w:rPr>
+          <w:sz w:val="24"/>
+        </w:rPr>
+      </w:pPr>
+    </w:p>
+    <w:p>
+      <w:r>
+        <w:t xml:space="preserve">Part 2: </w:t>
+      </w:r>
       <w:r>
         <w:t>Interactions</w:t>
       </w:r>
+      <w:r>
+        <w:t xml:space="preserve"> (it’s all one page)</w:t>
+      </w:r>
     </w:p>
     <w:p>
       <w:pPr>
@@ -48,6 +73,9 @@
       <w:r>
         <w:t>Slider</w:t>
       </w:r>
+      <w:r>
+        <w:t xml:space="preserve"> on History part</w:t>
+      </w:r>
     </w:p>
     <w:p>
       <w:pPr>
@@ -75,6 +103,9 @@
       <w:r>
         <w:t>Scroll</w:t>
       </w:r>
+      <w:r>
+        <w:t xml:space="preserve"> on whole page</w:t>
+      </w:r>
     </w:p>
     <w:p>
       <w:pPr>
@@ -99,6 +130,9 @@
       <w:r>
         <w:t>Jump Navigation</w:t>
       </w:r>
+      <w:r>
+        <w:t xml:space="preserve"> in Nav bar</w:t>
+      </w:r>
     </w:p>
     <w:p>
       <w:pPr>
@@ -117,6 +151,9 @@
     </w:p>
     <w:p>
       <w:r>
+        <w:t xml:space="preserve">Part 3: </w:t>
+      </w:r>
+      <w:r>
         <w:t>Additional Libraries</w:t>
       </w:r>
     </w:p>
@@ -184,295 +221,304 @@
       </w:r>
       <w:r>
         <w:t xml:space="preserve"> </w:t>
+      </w:r>
+      <w:r>
+        <w:t>chart for the tribe population</w:t>
+      </w:r>
+    </w:p>
+    <w:p>
+      <w:pPr>
+        <w:pStyle w:val="ListParagraph"/>
+        <w:numPr>
+          <w:ilvl w:val="0"/>
+          <w:numId w:val="1"/>
+        </w:numPr>
+      </w:pPr>
+      <w:r>
+        <w:t>Owl Carousel</w:t>
+      </w:r>
+    </w:p>
+    <w:p>
+      <w:pPr>
+        <w:pStyle w:val="ListParagraph"/>
+        <w:numPr>
+          <w:ilvl w:val="1"/>
+          <w:numId w:val="1"/>
+        </w:numPr>
+      </w:pPr>
+      <w:r>
+        <w:t xml:space="preserve">Why: </w:t>
+      </w:r>
+      <w:r>
+        <w:t xml:space="preserve">It was the easiest way to implement the </w:t>
+      </w:r>
+      <w:r>
+        <w:t>scrolling webpage that I found</w:t>
+      </w:r>
+    </w:p>
+    <w:p>
+      <w:pPr>
+        <w:pStyle w:val="ListParagraph"/>
+        <w:numPr>
+          <w:ilvl w:val="1"/>
+          <w:numId w:val="1"/>
+        </w:numPr>
+      </w:pPr>
+      <w:r>
+        <w:t xml:space="preserve">How: </w:t>
+      </w:r>
+      <w:r>
+        <w:t>Attached js file</w:t>
+      </w:r>
+    </w:p>
+    <w:p>
+      <w:pPr>
+        <w:pStyle w:val="ListParagraph"/>
+        <w:numPr>
+          <w:ilvl w:val="1"/>
+          <w:numId w:val="1"/>
+        </w:numPr>
+      </w:pPr>
+      <w:r>
+        <w:t xml:space="preserve">What it adds: </w:t>
+      </w:r>
+      <w:r>
+        <w:t>It adds the smooth transition among “pages” on the site</w:t>
+      </w:r>
+    </w:p>
+    <w:p>
+      <w:pPr>
+        <w:pStyle w:val="ListParagraph"/>
+        <w:numPr>
+          <w:ilvl w:val="0"/>
+          <w:numId w:val="1"/>
+        </w:numPr>
+      </w:pPr>
+      <w:r>
+        <w:t>Bootstrap</w:t>
+      </w:r>
+    </w:p>
+    <w:p>
+      <w:pPr>
+        <w:pStyle w:val="ListParagraph"/>
+        <w:numPr>
+          <w:ilvl w:val="1"/>
+          <w:numId w:val="1"/>
+        </w:numPr>
+      </w:pPr>
+      <w:r>
+        <w:t>Why: It helps make the page responsive</w:t>
+      </w:r>
+    </w:p>
+    <w:p>
+      <w:pPr>
+        <w:pStyle w:val="ListParagraph"/>
+        <w:numPr>
+          <w:ilvl w:val="1"/>
+          <w:numId w:val="1"/>
+        </w:numPr>
+      </w:pPr>
+      <w:r>
+        <w:t>How: Attached js and css files</w:t>
+      </w:r>
+    </w:p>
+    <w:p>
+      <w:pPr>
+        <w:pStyle w:val="ListParagraph"/>
+        <w:numPr>
+          <w:ilvl w:val="1"/>
+          <w:numId w:val="1"/>
+        </w:numPr>
+      </w:pPr>
+      <w:r>
+        <w:t xml:space="preserve">What it adds: </w:t>
+      </w:r>
+      <w:r>
+        <w:t>Makes the page responsive, helps with designing things (instead of css from scratch)</w:t>
+      </w:r>
+    </w:p>
+    <w:p>
+      <w:pPr>
+        <w:pStyle w:val="ListParagraph"/>
+        <w:numPr>
+          <w:ilvl w:val="0"/>
+          <w:numId w:val="1"/>
+        </w:numPr>
+      </w:pPr>
+      <w:r>
+        <w:t>Scroll Reveal</w:t>
+      </w:r>
+    </w:p>
+    <w:p>
+      <w:pPr>
+        <w:pStyle w:val="ListParagraph"/>
+        <w:numPr>
+          <w:ilvl w:val="1"/>
+          <w:numId w:val="1"/>
+        </w:numPr>
+      </w:pPr>
+      <w:r>
+        <w:t xml:space="preserve">Why: Adds </w:t>
+      </w:r>
+      <w:r>
+        <w:t>different feel to the page</w:t>
+      </w:r>
+    </w:p>
+    <w:p>
+      <w:pPr>
+        <w:pStyle w:val="ListParagraph"/>
+        <w:numPr>
+          <w:ilvl w:val="1"/>
+          <w:numId w:val="1"/>
+        </w:numPr>
+      </w:pPr>
+      <w:r>
+        <w:t>How: attached js file</w:t>
+      </w:r>
+    </w:p>
+    <w:p>
+      <w:pPr>
+        <w:pStyle w:val="ListParagraph"/>
+        <w:numPr>
+          <w:ilvl w:val="1"/>
+          <w:numId w:val="1"/>
+        </w:numPr>
+      </w:pPr>
+      <w:r>
+        <w:t>What it adds: Slowly reveals parts of the page with scrolling</w:t>
+      </w:r>
+    </w:p>
+    <w:p>
+      <w:pPr>
+        <w:pStyle w:val="ListParagraph"/>
+        <w:numPr>
+          <w:ilvl w:val="0"/>
+          <w:numId w:val="1"/>
+        </w:numPr>
+      </w:pPr>
+      <w:r>
+        <w:t>Awesome Font/Icon:</w:t>
+      </w:r>
+    </w:p>
+    <w:p>
+      <w:pPr>
+        <w:pStyle w:val="ListParagraph"/>
+        <w:numPr>
+          <w:ilvl w:val="1"/>
+          <w:numId w:val="1"/>
+        </w:numPr>
+      </w:pPr>
+      <w:r>
+        <w:t>Why: Easy access to icons</w:t>
+      </w:r>
+    </w:p>
+    <w:p>
+      <w:pPr>
+        <w:pStyle w:val="ListParagraph"/>
+        <w:numPr>
+          <w:ilvl w:val="1"/>
+          <w:numId w:val="1"/>
+        </w:numPr>
+      </w:pPr>
+      <w:r>
+        <w:t>How: attached css file and font file</w:t>
+      </w:r>
+    </w:p>
+    <w:p>
+      <w:pPr>
+        <w:pStyle w:val="ListParagraph"/>
+        <w:numPr>
+          <w:ilvl w:val="1"/>
+          <w:numId w:val="1"/>
+        </w:numPr>
+      </w:pPr>
+      <w:r>
+        <w:t xml:space="preserve">What is adds: Adds icons to the page that can easily be accessed by applying a class </w:t>
+      </w:r>
+    </w:p>
+    <w:p>
+      <w:pPr>
+        <w:pStyle w:val="ListParagraph"/>
+        <w:numPr>
+          <w:ilvl w:val="0"/>
+          <w:numId w:val="1"/>
+        </w:numPr>
+      </w:pPr>
+      <w:r>
+        <w:t>Knight Lab slider:</w:t>
+      </w:r>
+    </w:p>
+    <w:p>
+      <w:pPr>
+        <w:pStyle w:val="ListParagraph"/>
+        <w:numPr>
+          <w:ilvl w:val="1"/>
+          <w:numId w:val="1"/>
+        </w:numPr>
+      </w:pPr>
+      <w:r>
+        <w:t xml:space="preserve">Why: </w:t>
+      </w:r>
+      <w:r>
+        <w:t>Easy way to create a timeline</w:t>
+      </w:r>
+    </w:p>
+    <w:p>
+      <w:pPr>
+        <w:pStyle w:val="ListParagraph"/>
+        <w:numPr>
+          <w:ilvl w:val="1"/>
+          <w:numId w:val="1"/>
+        </w:numPr>
+      </w:pPr>
+      <w:r>
+        <w:t>How: Embedded frame with google spreadsheets</w:t>
+      </w:r>
+    </w:p>
+    <w:p>
+      <w:pPr>
+        <w:pStyle w:val="ListParagraph"/>
+        <w:numPr>
+          <w:ilvl w:val="1"/>
+          <w:numId w:val="1"/>
+        </w:numPr>
+      </w:pPr>
+      <w:r>
+        <w:t>What it adds: A nice timeline of the history of Nigeria</w:t>
+      </w:r>
+    </w:p>
+    <w:p>
+      <w:pPr>
+        <w:pStyle w:val="ListParagraph"/>
+        <w:ind w:left="1440"/>
+      </w:pPr>
+    </w:p>
+    <w:p>
+      <w:r>
+        <w:lastRenderedPageBreak/>
+        <w:t>Part 4:</w:t>
+      </w:r>
+      <w:r>
+        <w:t xml:space="preserve"> </w:t>
+      </w:r>
+      <w:r>
+        <w:t>Assignment 6 Changes</w:t>
+      </w:r>
+    </w:p>
+    <w:p>
+      <w:r>
+        <w:t>I removed</w:t>
+      </w:r>
+      <w:r>
+        <w:t xml:space="preserve"> the side nav bar and changed some of the pages. I also didn’t move forward with the quiz idea because I didn’t have enough time. I tested a lot of js libraries and some of them are still in the directory.</w:t>
+      </w:r>
+    </w:p>
+    <w:p>
+      <w:r>
+        <w:t xml:space="preserve">Part 5: </w:t>
       </w:r>
       <w:bookmarkStart w:id="0" w:name="_GoBack"/>
       <w:bookmarkEnd w:id="0"/>
-      <w:r>
-        <w:t>chart for the tribe population</w:t>
-      </w:r>
-    </w:p>
-    <w:p>
-      <w:pPr>
-        <w:pStyle w:val="ListParagraph"/>
-        <w:numPr>
-          <w:ilvl w:val="0"/>
-          <w:numId w:val="1"/>
-        </w:numPr>
-      </w:pPr>
-      <w:r>
-        <w:t>Owl Carousel</w:t>
-      </w:r>
-    </w:p>
-    <w:p>
-      <w:pPr>
-        <w:pStyle w:val="ListParagraph"/>
-        <w:numPr>
-          <w:ilvl w:val="1"/>
-          <w:numId w:val="1"/>
-        </w:numPr>
-      </w:pPr>
-      <w:r>
-        <w:t xml:space="preserve">Why: </w:t>
-      </w:r>
-      <w:r>
-        <w:t xml:space="preserve">It was the easiest way to implement the </w:t>
-      </w:r>
-      <w:r>
-        <w:t>scrolling webpage that I found</w:t>
-      </w:r>
-    </w:p>
-    <w:p>
-      <w:pPr>
-        <w:pStyle w:val="ListParagraph"/>
-        <w:numPr>
-          <w:ilvl w:val="1"/>
-          <w:numId w:val="1"/>
-        </w:numPr>
-      </w:pPr>
-      <w:r>
-        <w:t xml:space="preserve">How: </w:t>
-      </w:r>
-      <w:r>
-        <w:t>Attached js file</w:t>
-      </w:r>
-    </w:p>
-    <w:p>
-      <w:pPr>
-        <w:pStyle w:val="ListParagraph"/>
-        <w:numPr>
-          <w:ilvl w:val="1"/>
-          <w:numId w:val="1"/>
-        </w:numPr>
-      </w:pPr>
-      <w:r>
-        <w:t xml:space="preserve">What it adds: </w:t>
-      </w:r>
-      <w:r>
-        <w:t>It adds the smooth transition among “pages” on the site</w:t>
-      </w:r>
-    </w:p>
-    <w:p>
-      <w:pPr>
-        <w:pStyle w:val="ListParagraph"/>
-        <w:numPr>
-          <w:ilvl w:val="0"/>
-          <w:numId w:val="1"/>
-        </w:numPr>
-      </w:pPr>
-      <w:r>
-        <w:t>Bootstrap</w:t>
-      </w:r>
-    </w:p>
-    <w:p>
-      <w:pPr>
-        <w:pStyle w:val="ListParagraph"/>
-        <w:numPr>
-          <w:ilvl w:val="1"/>
-          <w:numId w:val="1"/>
-        </w:numPr>
-      </w:pPr>
-      <w:r>
-        <w:t>Why: It helps make the page responsive</w:t>
-      </w:r>
-    </w:p>
-    <w:p>
-      <w:pPr>
-        <w:pStyle w:val="ListParagraph"/>
-        <w:numPr>
-          <w:ilvl w:val="1"/>
-          <w:numId w:val="1"/>
-        </w:numPr>
-      </w:pPr>
-      <w:r>
-        <w:t>How: Attached js and css files</w:t>
-      </w:r>
-    </w:p>
-    <w:p>
-      <w:pPr>
-        <w:pStyle w:val="ListParagraph"/>
-        <w:numPr>
-          <w:ilvl w:val="1"/>
-          <w:numId w:val="1"/>
-        </w:numPr>
-      </w:pPr>
-      <w:r>
-        <w:t xml:space="preserve">What it adds: </w:t>
-      </w:r>
-      <w:r>
-        <w:t>Makes the page responsive, helps with designing things (instead of css from scratch)</w:t>
-      </w:r>
-    </w:p>
-    <w:p>
-      <w:pPr>
-        <w:pStyle w:val="ListParagraph"/>
-        <w:numPr>
-          <w:ilvl w:val="0"/>
-          <w:numId w:val="1"/>
-        </w:numPr>
-      </w:pPr>
-      <w:r>
-        <w:t>Scroll Reveal</w:t>
-      </w:r>
-    </w:p>
-    <w:p>
-      <w:pPr>
-        <w:pStyle w:val="ListParagraph"/>
-        <w:numPr>
-          <w:ilvl w:val="1"/>
-          <w:numId w:val="1"/>
-        </w:numPr>
-      </w:pPr>
-      <w:r>
-        <w:t xml:space="preserve">Why: Adds </w:t>
-      </w:r>
-      <w:r>
-        <w:t>different feel to the page</w:t>
-      </w:r>
-    </w:p>
-    <w:p>
-      <w:pPr>
-        <w:pStyle w:val="ListParagraph"/>
-        <w:numPr>
-          <w:ilvl w:val="1"/>
-          <w:numId w:val="1"/>
-        </w:numPr>
-      </w:pPr>
-      <w:r>
-        <w:t>How: attached js file</w:t>
-      </w:r>
-    </w:p>
-    <w:p>
-      <w:pPr>
-        <w:pStyle w:val="ListParagraph"/>
-        <w:numPr>
-          <w:ilvl w:val="1"/>
-          <w:numId w:val="1"/>
-        </w:numPr>
-      </w:pPr>
-      <w:r>
-        <w:t>What it adds: Slowly reveals parts of the page with scrolling</w:t>
-      </w:r>
-    </w:p>
-    <w:p>
-      <w:pPr>
-        <w:pStyle w:val="ListParagraph"/>
-        <w:numPr>
-          <w:ilvl w:val="0"/>
-          <w:numId w:val="1"/>
-        </w:numPr>
-      </w:pPr>
-      <w:r>
-        <w:t>Awesome Font/Icon:</w:t>
-      </w:r>
-    </w:p>
-    <w:p>
-      <w:pPr>
-        <w:pStyle w:val="ListParagraph"/>
-        <w:numPr>
-          <w:ilvl w:val="1"/>
-          <w:numId w:val="1"/>
-        </w:numPr>
-      </w:pPr>
-      <w:r>
-        <w:t>Why: Easy access to icons</w:t>
-      </w:r>
-    </w:p>
-    <w:p>
-      <w:pPr>
-        <w:pStyle w:val="ListParagraph"/>
-        <w:numPr>
-          <w:ilvl w:val="1"/>
-          <w:numId w:val="1"/>
-        </w:numPr>
-      </w:pPr>
-      <w:r>
-        <w:t>How: attached css file and font file</w:t>
-      </w:r>
-    </w:p>
-    <w:p>
-      <w:pPr>
-        <w:pStyle w:val="ListParagraph"/>
-        <w:numPr>
-          <w:ilvl w:val="1"/>
-          <w:numId w:val="1"/>
-        </w:numPr>
-      </w:pPr>
-      <w:r>
-        <w:t xml:space="preserve">What is adds: Adds icons to the page that can easily be accessed by applying a class </w:t>
-      </w:r>
-    </w:p>
-    <w:p>
-      <w:pPr>
-        <w:pStyle w:val="ListParagraph"/>
-        <w:numPr>
-          <w:ilvl w:val="0"/>
-          <w:numId w:val="1"/>
-        </w:numPr>
-      </w:pPr>
-      <w:r>
-        <w:t>Knight Lab slider:</w:t>
-      </w:r>
-    </w:p>
-    <w:p>
-      <w:pPr>
-        <w:pStyle w:val="ListParagraph"/>
-        <w:numPr>
-          <w:ilvl w:val="1"/>
-          <w:numId w:val="1"/>
-        </w:numPr>
-      </w:pPr>
-      <w:r>
-        <w:t xml:space="preserve">Why: </w:t>
-      </w:r>
-      <w:r>
-        <w:t>Easy way to create a timeline</w:t>
-      </w:r>
-    </w:p>
-    <w:p>
-      <w:pPr>
-        <w:pStyle w:val="ListParagraph"/>
-        <w:numPr>
-          <w:ilvl w:val="1"/>
-          <w:numId w:val="1"/>
-        </w:numPr>
-      </w:pPr>
-      <w:r>
-        <w:t>How: Embedded frame with google spreadsheets</w:t>
-      </w:r>
-    </w:p>
-    <w:p>
-      <w:pPr>
-        <w:pStyle w:val="ListParagraph"/>
-        <w:numPr>
-          <w:ilvl w:val="1"/>
-          <w:numId w:val="1"/>
-        </w:numPr>
-      </w:pPr>
-      <w:r>
-        <w:t>What it adds: A nice timeline of the history of Nigeria</w:t>
-      </w:r>
-    </w:p>
-    <w:p>
-      <w:pPr>
-        <w:pStyle w:val="ListParagraph"/>
-        <w:ind w:left="1440"/>
-      </w:pPr>
-    </w:p>
-    <w:p>
-      <w:r>
-        <w:t>Assignment 6 Changes</w:t>
-      </w:r>
-    </w:p>
-    <w:p>
-      <w:r>
-        <w:lastRenderedPageBreak/>
-        <w:t>I removed</w:t>
-      </w:r>
-      <w:r>
-        <w:t xml:space="preserve"> the side nav bar and changed some of the pages. I also didn’t move forward with the quiz idea because I didn’t have enough time. I tested a lot of js libraries and some of them are still in the directory.</w:t>
-      </w:r>
-    </w:p>
-    <w:p>
       <w:r>
         <w:t>Challenges:</w:t>
       </w:r>

</xml_diff>